<commit_message>
finished with number 3
</commit_message>
<xml_diff>
--- a/Lab/assignment2/Lab Assignment.docx
+++ b/Lab/assignment2/Lab Assignment.docx
@@ -9,23 +9,12 @@
     </w:p>
     <w:p>
       <w:r>
-        <w:t xml:space="preserve">Lab Assignment: </w:t>
-      </w:r>
-      <w:r>
-        <w:t>2</w:t>
-      </w:r>
-    </w:p>
-    <w:p>
-      <w:r>
-        <w:t xml:space="preserve">Full name: Gardyan </w:t>
-      </w:r>
-      <w:proofErr w:type="spellStart"/>
-      <w:r>
-        <w:t>Priangga</w:t>
-      </w:r>
-      <w:proofErr w:type="spellEnd"/>
-      <w:r>
-        <w:t xml:space="preserve"> Akbar</w:t>
+        <w:t>Lab Assignment: 2</w:t>
+      </w:r>
+    </w:p>
+    <w:p>
+      <w:r>
+        <w:t>Full name: Gardyan Priangga Akbar</w:t>
       </w:r>
     </w:p>
     <w:p>
@@ -93,10 +82,7 @@
         <w:t>divided into 20 classes.</w:t>
       </w:r>
       <w:r>
-        <w:t xml:space="preserve"> </w:t>
-      </w:r>
-      <w:r>
-        <w:t>This assignment was conducted using a machine with the following specifications:</w:t>
+        <w:t xml:space="preserve"> This assignment was conducted using a machine with the following specifications:</w:t>
       </w:r>
     </w:p>
     <w:p>
@@ -172,15 +158,7 @@
         <w:t>The first step is to load the dataset and split them into training and test sets.</w:t>
       </w:r>
       <w:r>
-        <w:t xml:space="preserve"> Next is the configuration of </w:t>
-      </w:r>
-      <w:proofErr w:type="spellStart"/>
-      <w:r>
-        <w:t>stopwords</w:t>
-      </w:r>
-      <w:proofErr w:type="spellEnd"/>
-      <w:r>
-        <w:t>, which are words that are either too common or too rare and carries no significant weight</w:t>
+        <w:t xml:space="preserve"> Next is the configuration of stopwords, which are words that are either too common or too rare and carries no significant weight</w:t>
       </w:r>
       <w:r>
         <w:t xml:space="preserve"> or meaning</w:t>
@@ -205,6 +183,338 @@
       </w:r>
       <w:r>
         <w:t xml:space="preserve"> </w:t>
+      </w:r>
+      <w:r>
+        <w:t>A flatten function is also created in order to convert the text into an input the model can better understand.</w:t>
+      </w:r>
+      <w:r>
+        <w:t xml:space="preserve"> Afterwards, a dictionary needs to be created to store the vocabulary of each document as well as their frequency.</w:t>
+      </w:r>
+      <w:r>
+        <w:t xml:space="preserve"> This is then appended as a feature for training.</w:t>
+      </w:r>
+      <w:r>
+        <w:t xml:space="preserve"> Finally, the Naïve Bayes classifier is called.</w:t>
+      </w:r>
+    </w:p>
+    <w:p>
+      <w:pPr>
+        <w:pStyle w:val="ListParagraph"/>
+        <w:keepNext/>
+        <w:numPr>
+          <w:ilvl w:val="1"/>
+          <w:numId w:val="1"/>
+        </w:numPr>
+      </w:pPr>
+      <w:r>
+        <w:t>The classification accuracy on the test set was</w:t>
+      </w:r>
+      <w:r>
+        <w:t xml:space="preserve"> </w:t>
+      </w:r>
+      <w:r>
+        <w:t>0.7658</w:t>
+      </w:r>
+      <w:r>
+        <w:t xml:space="preserve"> and</w:t>
+      </w:r>
+      <w:r>
+        <w:t xml:space="preserve"> 0.5632</w:t>
+      </w:r>
+      <w:r>
+        <w:t xml:space="preserve"> for when using sklearn and the custom naïve bayes implementation respectively</w:t>
+      </w:r>
+      <w:r>
+        <w:t xml:space="preserve">. Below is the full classification </w:t>
+      </w:r>
+      <w:r>
+        <w:lastRenderedPageBreak/>
+        <w:t>report on each of the classes</w:t>
+      </w:r>
+      <w:r>
+        <w:t xml:space="preserve"> for both cases</w:t>
+      </w:r>
+      <w:r>
+        <w:t>.</w:t>
+      </w:r>
+      <w:r>
+        <w:br/>
+      </w:r>
+      <w:r>
+        <w:drawing>
+          <wp:inline distT="0" distB="0" distL="0" distR="0" wp14:anchorId="51D63F88" wp14:editId="22C2E6CC">
+            <wp:extent cx="3286611" cy="3452697"/>
+            <wp:effectExtent l="0" t="0" r="9525" b="0"/>
+            <wp:docPr id="2" name="Picture 2" descr="Table&#10;&#10;Description automatically generated"/>
+            <wp:cNvGraphicFramePr>
+              <a:graphicFrameLocks xmlns:a="http://schemas.openxmlformats.org/drawingml/2006/main" noChangeAspect="1"/>
+            </wp:cNvGraphicFramePr>
+            <a:graphic xmlns:a="http://schemas.openxmlformats.org/drawingml/2006/main">
+              <a:graphicData uri="http://schemas.openxmlformats.org/drawingml/2006/picture">
+                <pic:pic xmlns:pic="http://schemas.openxmlformats.org/drawingml/2006/picture">
+                  <pic:nvPicPr>
+                    <pic:cNvPr id="2" name="Picture 2" descr="Table&#10;&#10;Description automatically generated"/>
+                    <pic:cNvPicPr/>
+                  </pic:nvPicPr>
+                  <pic:blipFill>
+                    <a:blip r:embed="rId6"/>
+                    <a:stretch>
+                      <a:fillRect/>
+                    </a:stretch>
+                  </pic:blipFill>
+                  <pic:spPr>
+                    <a:xfrm>
+                      <a:off x="0" y="0"/>
+                      <a:ext cx="3294224" cy="3460695"/>
+                    </a:xfrm>
+                    <a:prstGeom prst="rect">
+                      <a:avLst/>
+                    </a:prstGeom>
+                  </pic:spPr>
+                </pic:pic>
+              </a:graphicData>
+            </a:graphic>
+          </wp:inline>
+        </w:drawing>
+      </w:r>
+    </w:p>
+    <w:p>
+      <w:pPr>
+        <w:pStyle w:val="Caption"/>
+        <w:ind w:left="720" w:firstLine="720"/>
+      </w:pPr>
+      <w:r>
+        <w:t xml:space="preserve">Figure </w:t>
+      </w:r>
+      <w:fldSimple w:instr=" SEQ Figure \* ARABIC ">
+        <w:r>
+          <w:rPr>
+            <w:noProof/>
+          </w:rPr>
+          <w:t>1</w:t>
+        </w:r>
+      </w:fldSimple>
+      <w:r>
+        <w:t xml:space="preserve"> - Classification report (naive bayes implemented using sklearn)</w:t>
+      </w:r>
+    </w:p>
+    <w:p>
+      <w:pPr>
+        <w:pStyle w:val="ListParagraph"/>
+        <w:keepNext/>
+        <w:ind w:left="1440"/>
+      </w:pPr>
+      <w:r>
+        <w:br/>
+      </w:r>
+      <w:r>
+        <w:drawing>
+          <wp:inline distT="0" distB="0" distL="0" distR="0" wp14:anchorId="7BEE40A3" wp14:editId="2DEE20FD">
+            <wp:extent cx="3274263" cy="3336180"/>
+            <wp:effectExtent l="0" t="0" r="2540" b="0"/>
+            <wp:docPr id="1" name="Picture 1" descr="Table&#10;&#10;Description automatically generated"/>
+            <wp:cNvGraphicFramePr>
+              <a:graphicFrameLocks xmlns:a="http://schemas.openxmlformats.org/drawingml/2006/main" noChangeAspect="1"/>
+            </wp:cNvGraphicFramePr>
+            <a:graphic xmlns:a="http://schemas.openxmlformats.org/drawingml/2006/main">
+              <a:graphicData uri="http://schemas.openxmlformats.org/drawingml/2006/picture">
+                <pic:pic xmlns:pic="http://schemas.openxmlformats.org/drawingml/2006/picture">
+                  <pic:nvPicPr>
+                    <pic:cNvPr id="1" name="Picture 1" descr="Table&#10;&#10;Description automatically generated"/>
+                    <pic:cNvPicPr/>
+                  </pic:nvPicPr>
+                  <pic:blipFill>
+                    <a:blip r:embed="rId7"/>
+                    <a:stretch>
+                      <a:fillRect/>
+                    </a:stretch>
+                  </pic:blipFill>
+                  <pic:spPr>
+                    <a:xfrm>
+                      <a:off x="0" y="0"/>
+                      <a:ext cx="3280820" cy="3342861"/>
+                    </a:xfrm>
+                    <a:prstGeom prst="rect">
+                      <a:avLst/>
+                    </a:prstGeom>
+                  </pic:spPr>
+                </pic:pic>
+              </a:graphicData>
+            </a:graphic>
+          </wp:inline>
+        </w:drawing>
+      </w:r>
+    </w:p>
+    <w:p>
+      <w:pPr>
+        <w:pStyle w:val="Caption"/>
+        <w:ind w:left="720" w:firstLine="720"/>
+      </w:pPr>
+      <w:r>
+        <w:t xml:space="preserve">Figure </w:t>
+      </w:r>
+      <w:fldSimple w:instr=" SEQ Figure \* ARABIC ">
+        <w:r>
+          <w:rPr>
+            <w:noProof/>
+          </w:rPr>
+          <w:t>2</w:t>
+        </w:r>
+      </w:fldSimple>
+      <w:r>
+        <w:t xml:space="preserve"> - Classification report (custom naive bayes implementation)</w:t>
+      </w:r>
+    </w:p>
+    <w:p>
+      <w:pPr>
+        <w:pStyle w:val="ListParagraph"/>
+        <w:ind w:left="1440"/>
+      </w:pPr>
+      <w:r>
+        <w:lastRenderedPageBreak/>
+        <w:br/>
+        <w:t xml:space="preserve">Precision is the ratio between the amount of correctly predicted classes and the total correct classes. In other words, a high precision score means </w:t>
+      </w:r>
+      <w:r>
+        <w:t>there is a low amount</w:t>
+      </w:r>
+      <w:r>
+        <w:t xml:space="preserve"> of false positives.</w:t>
+      </w:r>
+      <w:r>
+        <w:t xml:space="preserve"> Recall is the ratio of correctly classified classes over to observation in the actual class. For example, from all the text that falls under the alt.atheism class, recall shows how much of the text that we classified it as </w:t>
+      </w:r>
+      <w:r>
+        <w:t>such</w:t>
+      </w:r>
+      <w:r>
+        <w:t>.</w:t>
+      </w:r>
+      <w:r>
+        <w:t xml:space="preserve"> F1-score is the weighted average of precision and recall.</w:t>
+      </w:r>
+      <w:r>
+        <w:t xml:space="preserve"> Support is simply the amount of text in each class (actual, not predicted).</w:t>
+      </w:r>
+    </w:p>
+    <w:p>
+      <w:pPr>
+        <w:pStyle w:val="ListParagraph"/>
+        <w:numPr>
+          <w:ilvl w:val="1"/>
+          <w:numId w:val="1"/>
+        </w:numPr>
+      </w:pPr>
+      <w:r>
+        <w:t>Confusion matrix for Naïve Bayes implementation from sklearn:</w:t>
+      </w:r>
+      <w:r>
+        <w:br/>
+      </w:r>
+      <w:r>
+        <w:drawing>
+          <wp:inline distT="0" distB="0" distL="0" distR="0" wp14:anchorId="7FEC90C9" wp14:editId="46C86772">
+            <wp:extent cx="4567985" cy="3597385"/>
+            <wp:effectExtent l="0" t="0" r="4445" b="3175"/>
+            <wp:docPr id="4" name="Picture 4"/>
+            <wp:cNvGraphicFramePr>
+              <a:graphicFrameLocks xmlns:a="http://schemas.openxmlformats.org/drawingml/2006/main" noChangeAspect="1"/>
+            </wp:cNvGraphicFramePr>
+            <a:graphic xmlns:a="http://schemas.openxmlformats.org/drawingml/2006/main">
+              <a:graphicData uri="http://schemas.openxmlformats.org/drawingml/2006/picture">
+                <pic:pic xmlns:pic="http://schemas.openxmlformats.org/drawingml/2006/picture">
+                  <pic:nvPicPr>
+                    <pic:cNvPr id="1" name=""/>
+                    <pic:cNvPicPr/>
+                  </pic:nvPicPr>
+                  <pic:blipFill>
+                    <a:blip r:embed="rId8"/>
+                    <a:stretch>
+                      <a:fillRect/>
+                    </a:stretch>
+                  </pic:blipFill>
+                  <pic:spPr>
+                    <a:xfrm>
+                      <a:off x="0" y="0"/>
+                      <a:ext cx="4574677" cy="3602655"/>
+                    </a:xfrm>
+                    <a:prstGeom prst="rect">
+                      <a:avLst/>
+                    </a:prstGeom>
+                  </pic:spPr>
+                </pic:pic>
+              </a:graphicData>
+            </a:graphic>
+          </wp:inline>
+        </w:drawing>
+      </w:r>
+      <w:r>
+        <w:br/>
+        <w:t>The classifier confuses the most between alt.atheism and talk.religion.misc.</w:t>
+      </w:r>
+      <w:r>
+        <w:t xml:space="preserve"> In my opinion, this is understandable as the topic of atheism is</w:t>
+      </w:r>
+      <w:r>
+        <w:t xml:space="preserve"> usually</w:t>
+      </w:r>
+      <w:r>
+        <w:t xml:space="preserve"> closely related to religion.</w:t>
+      </w:r>
+      <w:r>
+        <w:br/>
+      </w:r>
+      <w:r>
+        <w:br/>
+        <w:t>Confusion matrix for custom Naïve Bayes implementation:</w:t>
+      </w:r>
+      <w:r>
+        <w:br/>
+      </w:r>
+      <w:r>
+        <w:lastRenderedPageBreak/>
+        <w:drawing>
+          <wp:inline distT="0" distB="0" distL="0" distR="0" wp14:anchorId="4AA19271" wp14:editId="3602842E">
+            <wp:extent cx="4577713" cy="3594072"/>
+            <wp:effectExtent l="0" t="0" r="0" b="6985"/>
+            <wp:docPr id="6" name="Picture 6" descr="Graphical user interface&#10;&#10;Description automatically generated with medium confidence"/>
+            <wp:cNvGraphicFramePr>
+              <a:graphicFrameLocks xmlns:a="http://schemas.openxmlformats.org/drawingml/2006/main" noChangeAspect="1"/>
+            </wp:cNvGraphicFramePr>
+            <a:graphic xmlns:a="http://schemas.openxmlformats.org/drawingml/2006/main">
+              <a:graphicData uri="http://schemas.openxmlformats.org/drawingml/2006/picture">
+                <pic:pic xmlns:pic="http://schemas.openxmlformats.org/drawingml/2006/picture">
+                  <pic:nvPicPr>
+                    <pic:cNvPr id="6" name="Picture 6" descr="Graphical user interface&#10;&#10;Description automatically generated with medium confidence"/>
+                    <pic:cNvPicPr/>
+                  </pic:nvPicPr>
+                  <pic:blipFill>
+                    <a:blip r:embed="rId9"/>
+                    <a:stretch>
+                      <a:fillRect/>
+                    </a:stretch>
+                  </pic:blipFill>
+                  <pic:spPr>
+                    <a:xfrm>
+                      <a:off x="0" y="0"/>
+                      <a:ext cx="4582410" cy="3597760"/>
+                    </a:xfrm>
+                    <a:prstGeom prst="rect">
+                      <a:avLst/>
+                    </a:prstGeom>
+                  </pic:spPr>
+                </pic:pic>
+              </a:graphicData>
+            </a:graphic>
+          </wp:inline>
+        </w:drawing>
+      </w:r>
+      <w:r>
+        <w:br/>
+        <w:t>This classifier confuses the most between talk.politics.misc and rec.motorcycles.</w:t>
+      </w:r>
+      <w:r>
+        <w:t xml:space="preserve"> This is quite unexpected as the topics on motorcycles don’t usually relate or revolve around politics often.</w:t>
       </w:r>
     </w:p>
     <w:sectPr>
@@ -763,6 +1073,26 @@
       <w:contextualSpacing/>
     </w:pPr>
   </w:style>
+  <w:style w:type="paragraph" w:styleId="Caption">
+    <w:name w:val="caption"/>
+    <w:basedOn w:val="Normal"/>
+    <w:next w:val="Normal"/>
+    <w:uiPriority w:val="35"/>
+    <w:semiHidden/>
+    <w:unhideWhenUsed/>
+    <w:qFormat/>
+    <w:rsid w:val="00921BA0"/>
+    <w:pPr>
+      <w:spacing w:after="200" w:line="240" w:lineRule="auto"/>
+    </w:pPr>
+    <w:rPr>
+      <w:i/>
+      <w:iCs/>
+      <w:color w:val="44546A" w:themeColor="text2"/>
+      <w:sz w:val="18"/>
+      <w:szCs w:val="18"/>
+    </w:rPr>
+  </w:style>
 </w:styles>
 </file>
 

</xml_diff>

<commit_message>
Finished with assignment 2
</commit_message>
<xml_diff>
--- a/Lab/assignment2/Lab Assignment.docx
+++ b/Lab/assignment2/Lab Assignment.docx
@@ -14,7 +14,15 @@
     </w:p>
     <w:p>
       <w:r>
-        <w:t>Full name: Gardyan Priangga Akbar</w:t>
+        <w:t xml:space="preserve">Full name: Gardyan </w:t>
+      </w:r>
+      <w:proofErr w:type="spellStart"/>
+      <w:r>
+        <w:t>Priangga</w:t>
+      </w:r>
+      <w:proofErr w:type="spellEnd"/>
+      <w:r>
+        <w:t xml:space="preserve"> Akbar</w:t>
       </w:r>
     </w:p>
     <w:p>
@@ -26,7 +34,7 @@
       <w:r>
         <w:t xml:space="preserve">Email address: </w:t>
       </w:r>
-      <w:hyperlink r:id="rId5" w:history="1">
+      <w:hyperlink r:id="rId7" w:history="1">
         <w:r>
           <w:rPr>
             <w:rStyle w:val="Hyperlink"/>
@@ -81,24 +89,6 @@
       <w:r>
         <w:t>divided into 20 classes.</w:t>
       </w:r>
-      <w:r>
-        <w:t xml:space="preserve"> This assignment was conducted using a machine with the following specifications:</w:t>
-      </w:r>
-    </w:p>
-    <w:p>
-      <w:r>
-        <w:t>Processor: Intel i7-9700K</w:t>
-      </w:r>
-    </w:p>
-    <w:p>
-      <w:r>
-        <w:t>Graphics Card: Nvidia RTX 2070</w:t>
-      </w:r>
-    </w:p>
-    <w:p>
-      <w:r>
-        <w:t>RAM: 32 GB</w:t>
-      </w:r>
     </w:p>
     <w:p>
       <w:pPr>
@@ -122,7 +112,29 @@
         </w:numPr>
       </w:pPr>
       <w:r>
-        <w:t>Dd</w:t>
+        <w:br/>
+        <w:t>- It assumes class-condition independence</w:t>
+      </w:r>
+      <w:r>
+        <w:t>, which means features are not dependent of another feature</w:t>
+      </w:r>
+      <w:r>
+        <w:t>. For example, in the phrase “Dear Friend”, the probability of “Friend” given a particular class does not depend on the probability of “Dear” given the same class.</w:t>
+      </w:r>
+      <w:r>
+        <w:br/>
+        <w:t>- It assumes that the position of a word in a sentence does not matter</w:t>
+      </w:r>
+      <w:r>
+        <w:t xml:space="preserve">. For example, the phrase “Dear Friend” and “Friend Dear” is </w:t>
+      </w:r>
+      <w:proofErr w:type="gramStart"/>
+      <w:r>
+        <w:t>exactly the same</w:t>
+      </w:r>
+      <w:proofErr w:type="gramEnd"/>
+      <w:r>
+        <w:t xml:space="preserve"> according to Naïve Bayes.</w:t>
       </w:r>
     </w:p>
     <w:p>
@@ -134,7 +146,13 @@
         </w:numPr>
       </w:pPr>
       <w:r>
-        <w:t>D</w:t>
+        <w:t xml:space="preserve">The basic idea of the multinomial Naïve Bayes Classifier is determining the highest probability that a particular phrase or sentence belongs to a particular class. This is determined by multiplying the probability of a particular class over all other class with the probabilities of each individual feature given that it belongs to that </w:t>
+      </w:r>
+      <w:r>
+        <w:t>class.</w:t>
+      </w:r>
+      <w:r>
+        <w:t xml:space="preserve"> For example, if the probability of the phrase “The soccer team won their match” belonging to class A is higher than the probability of it belonging to class B, the multinomial Naïve Bayes Classifier would determine that the phrase should be classified as class A.</w:t>
       </w:r>
     </w:p>
     <w:p>
@@ -158,7 +176,15 @@
         <w:t>The first step is to load the dataset and split them into training and test sets.</w:t>
       </w:r>
       <w:r>
-        <w:t xml:space="preserve"> Next is the configuration of stopwords, which are words that are either too common or too rare and carries no significant weight</w:t>
+        <w:t xml:space="preserve"> Next is the configuration of </w:t>
+      </w:r>
+      <w:proofErr w:type="spellStart"/>
+      <w:r>
+        <w:t>stopwords</w:t>
+      </w:r>
+      <w:proofErr w:type="spellEnd"/>
+      <w:r>
+        <w:t>, which are words that are either too common or too rare and carries no significant weight</w:t>
       </w:r>
       <w:r>
         <w:t xml:space="preserve"> or meaning</w:t>
@@ -185,10 +211,22 @@
         <w:t xml:space="preserve"> </w:t>
       </w:r>
       <w:r>
-        <w:t>A flatten function is also created in order to convert the text into an input the model can better understand.</w:t>
-      </w:r>
-      <w:r>
-        <w:t xml:space="preserve"> Afterwards, a dictionary needs to be created to store the vocabulary of each document as well as their frequency.</w:t>
+        <w:t xml:space="preserve">A flatten function is also created </w:t>
+      </w:r>
+      <w:proofErr w:type="gramStart"/>
+      <w:r>
+        <w:t>in order to</w:t>
+      </w:r>
+      <w:proofErr w:type="gramEnd"/>
+      <w:r>
+        <w:t xml:space="preserve"> convert the text into an input the model can better understand.</w:t>
+      </w:r>
+      <w:r>
+        <w:t xml:space="preserve"> Afterwards, a dictionary needs to be created to store the vocabulary of each document as well as their </w:t>
+      </w:r>
+      <w:r>
+        <w:lastRenderedPageBreak/>
+        <w:t>frequency.</w:t>
       </w:r>
       <w:r>
         <w:t xml:space="preserve"> This is then appended as a feature for training.</w:t>
@@ -222,14 +260,18 @@
         <w:t xml:space="preserve"> 0.5632</w:t>
       </w:r>
       <w:r>
-        <w:t xml:space="preserve"> for when using sklearn and the custom naïve bayes implementation respectively</w:t>
-      </w:r>
-      <w:r>
-        <w:t xml:space="preserve">. Below is the full classification </w:t>
-      </w:r>
-      <w:r>
-        <w:lastRenderedPageBreak/>
-        <w:t>report on each of the classes</w:t>
+        <w:t xml:space="preserve"> for when using </w:t>
+      </w:r>
+      <w:proofErr w:type="spellStart"/>
+      <w:r>
+        <w:t>sklearn</w:t>
+      </w:r>
+      <w:proofErr w:type="spellEnd"/>
+      <w:r>
+        <w:t xml:space="preserve"> and the custom naïve bayes implementation respectively</w:t>
+      </w:r>
+      <w:r>
+        <w:t>. Below is the full classification report on each of the classes</w:t>
       </w:r>
       <w:r>
         <w:t xml:space="preserve"> for both cases</w:t>
@@ -241,6 +283,9 @@
         <w:br/>
       </w:r>
       <w:r>
+        <w:rPr>
+          <w:noProof/>
+        </w:rPr>
         <w:drawing>
           <wp:inline distT="0" distB="0" distL="0" distR="0" wp14:anchorId="51D63F88" wp14:editId="22C2E6CC">
             <wp:extent cx="3286611" cy="3452697"/>
@@ -257,7 +302,7 @@
                     <pic:cNvPicPr/>
                   </pic:nvPicPr>
                   <pic:blipFill>
-                    <a:blip r:embed="rId6"/>
+                    <a:blip r:embed="rId8"/>
                     <a:stretch>
                       <a:fillRect/>
                     </a:stretch>
@@ -295,7 +340,15 @@
         </w:r>
       </w:fldSimple>
       <w:r>
-        <w:t xml:space="preserve"> - Classification report (naive bayes implemented using sklearn)</w:t>
+        <w:t xml:space="preserve"> - Classification report (naive bayes implemented using </w:t>
+      </w:r>
+      <w:proofErr w:type="spellStart"/>
+      <w:r>
+        <w:t>sklearn</w:t>
+      </w:r>
+      <w:proofErr w:type="spellEnd"/>
+      <w:r>
+        <w:t>)</w:t>
       </w:r>
     </w:p>
     <w:p>
@@ -305,9 +358,13 @@
         <w:ind w:left="1440"/>
       </w:pPr>
       <w:r>
+        <w:lastRenderedPageBreak/>
         <w:br/>
       </w:r>
       <w:r>
+        <w:rPr>
+          <w:noProof/>
+        </w:rPr>
         <w:drawing>
           <wp:inline distT="0" distB="0" distL="0" distR="0" wp14:anchorId="7BEE40A3" wp14:editId="2DEE20FD">
             <wp:extent cx="3274263" cy="3336180"/>
@@ -324,7 +381,7 @@
                     <pic:cNvPicPr/>
                   </pic:nvPicPr>
                   <pic:blipFill>
-                    <a:blip r:embed="rId7"/>
+                    <a:blip r:embed="rId9"/>
                     <a:stretch>
                       <a:fillRect/>
                     </a:stretch>
@@ -371,18 +428,32 @@
         <w:ind w:left="1440"/>
       </w:pPr>
       <w:r>
-        <w:lastRenderedPageBreak/>
         <w:br/>
         <w:t xml:space="preserve">Precision is the ratio between the amount of correctly predicted classes and the total correct classes. In other words, a high precision score means </w:t>
       </w:r>
       <w:r>
-        <w:t>there is a low amount</w:t>
-      </w:r>
+        <w:t xml:space="preserve">there is a low </w:t>
+      </w:r>
+      <w:proofErr w:type="gramStart"/>
+      <w:r>
+        <w:t>amount</w:t>
+      </w:r>
+      <w:proofErr w:type="gramEnd"/>
       <w:r>
         <w:t xml:space="preserve"> of false positives.</w:t>
       </w:r>
       <w:r>
-        <w:t xml:space="preserve"> Recall is the ratio of correctly classified classes over to observation in the actual class. For example, from all the text that falls under the alt.atheism class, recall shows how much of the text that we classified it as </w:t>
+        <w:t xml:space="preserve"> Recall is the ratio of correctly classified classes over to observation in the actual class. For example, from all the text that falls under the </w:t>
+      </w:r>
+      <w:proofErr w:type="spellStart"/>
+      <w:proofErr w:type="gramStart"/>
+      <w:r>
+        <w:t>alt.atheism</w:t>
+      </w:r>
+      <w:proofErr w:type="spellEnd"/>
+      <w:proofErr w:type="gramEnd"/>
+      <w:r>
+        <w:t xml:space="preserve"> class, recall shows how much of the text that we classified it as </w:t>
       </w:r>
       <w:r>
         <w:t>such</w:t>
@@ -406,16 +477,27 @@
         </w:numPr>
       </w:pPr>
       <w:r>
-        <w:t>Confusion matrix for Naïve Bayes implementation from sklearn:</w:t>
+        <w:t xml:space="preserve">Confusion matrix for Naïve Bayes implementation from </w:t>
+      </w:r>
+      <w:proofErr w:type="spellStart"/>
+      <w:r>
+        <w:t>sklearn</w:t>
+      </w:r>
+      <w:proofErr w:type="spellEnd"/>
+      <w:r>
+        <w:t>:</w:t>
       </w:r>
       <w:r>
         <w:br/>
       </w:r>
       <w:r>
+        <w:rPr>
+          <w:noProof/>
+        </w:rPr>
         <w:drawing>
-          <wp:inline distT="0" distB="0" distL="0" distR="0" wp14:anchorId="7FEC90C9" wp14:editId="46C86772">
-            <wp:extent cx="4567985" cy="3597385"/>
-            <wp:effectExtent l="0" t="0" r="4445" b="3175"/>
+          <wp:inline distT="0" distB="0" distL="0" distR="0" wp14:anchorId="7FEC90C9" wp14:editId="6CC4B9FE">
+            <wp:extent cx="3260035" cy="2567346"/>
+            <wp:effectExtent l="0" t="0" r="0" b="4445"/>
             <wp:docPr id="4" name="Picture 4"/>
             <wp:cNvGraphicFramePr>
               <a:graphicFrameLocks xmlns:a="http://schemas.openxmlformats.org/drawingml/2006/main" noChangeAspect="1"/>
@@ -428,7 +510,7 @@
                     <pic:cNvPicPr/>
                   </pic:nvPicPr>
                   <pic:blipFill>
-                    <a:blip r:embed="rId8"/>
+                    <a:blip r:embed="rId10"/>
                     <a:stretch>
                       <a:fillRect/>
                     </a:stretch>
@@ -436,7 +518,7 @@
                   <pic:spPr>
                     <a:xfrm>
                       <a:off x="0" y="0"/>
-                      <a:ext cx="4574677" cy="3602655"/>
+                      <a:ext cx="3270812" cy="2575833"/>
                     </a:xfrm>
                     <a:prstGeom prst="rect">
                       <a:avLst/>
@@ -450,7 +532,28 @@
       </w:r>
       <w:r>
         <w:br/>
-        <w:t>The classifier confuses the most between alt.atheism and talk.religion.misc.</w:t>
+      </w:r>
+      <w:r>
+        <w:lastRenderedPageBreak/>
+        <w:t xml:space="preserve">The classifier confuses the most between </w:t>
+      </w:r>
+      <w:proofErr w:type="spellStart"/>
+      <w:proofErr w:type="gramStart"/>
+      <w:r>
+        <w:t>alt.atheism</w:t>
+      </w:r>
+      <w:proofErr w:type="spellEnd"/>
+      <w:proofErr w:type="gramEnd"/>
+      <w:r>
+        <w:t xml:space="preserve"> and </w:t>
+      </w:r>
+      <w:proofErr w:type="spellStart"/>
+      <w:r>
+        <w:t>talk.religion.misc</w:t>
+      </w:r>
+      <w:proofErr w:type="spellEnd"/>
+      <w:r>
+        <w:t>.</w:t>
       </w:r>
       <w:r>
         <w:t xml:space="preserve"> In my opinion, this is understandable as the topic of atheism is</w:t>
@@ -472,11 +575,13 @@
         <w:br/>
       </w:r>
       <w:r>
-        <w:lastRenderedPageBreak/>
+        <w:rPr>
+          <w:noProof/>
+        </w:rPr>
         <w:drawing>
-          <wp:inline distT="0" distB="0" distL="0" distR="0" wp14:anchorId="4AA19271" wp14:editId="3602842E">
-            <wp:extent cx="4577713" cy="3594072"/>
-            <wp:effectExtent l="0" t="0" r="0" b="6985"/>
+          <wp:inline distT="0" distB="0" distL="0" distR="0" wp14:anchorId="4AA19271" wp14:editId="769CE46D">
+            <wp:extent cx="3381901" cy="2655211"/>
+            <wp:effectExtent l="0" t="0" r="9525" b="0"/>
             <wp:docPr id="6" name="Picture 6" descr="Graphical user interface&#10;&#10;Description automatically generated with medium confidence"/>
             <wp:cNvGraphicFramePr>
               <a:graphicFrameLocks xmlns:a="http://schemas.openxmlformats.org/drawingml/2006/main" noChangeAspect="1"/>
@@ -489,7 +594,7 @@
                     <pic:cNvPicPr/>
                   </pic:nvPicPr>
                   <pic:blipFill>
-                    <a:blip r:embed="rId9"/>
+                    <a:blip r:embed="rId11"/>
                     <a:stretch>
                       <a:fillRect/>
                     </a:stretch>
@@ -497,7 +602,7 @@
                   <pic:spPr>
                     <a:xfrm>
                       <a:off x="0" y="0"/>
-                      <a:ext cx="4582410" cy="3597760"/>
+                      <a:ext cx="3391453" cy="2662711"/>
                     </a:xfrm>
                     <a:prstGeom prst="rect">
                       <a:avLst/>
@@ -511,13 +616,35 @@
       </w:r>
       <w:r>
         <w:br/>
-        <w:t>This classifier confuses the most between talk.politics.misc and rec.motorcycles.</w:t>
+        <w:t xml:space="preserve">This classifier confuses the most between </w:t>
+      </w:r>
+      <w:proofErr w:type="spellStart"/>
+      <w:proofErr w:type="gramStart"/>
+      <w:r>
+        <w:t>talk.politics</w:t>
+      </w:r>
+      <w:proofErr w:type="gramEnd"/>
+      <w:r>
+        <w:t>.misc</w:t>
+      </w:r>
+      <w:proofErr w:type="spellEnd"/>
+      <w:r>
+        <w:t xml:space="preserve"> and </w:t>
+      </w:r>
+      <w:proofErr w:type="spellStart"/>
+      <w:r>
+        <w:t>rec.motorcycles</w:t>
+      </w:r>
+      <w:proofErr w:type="spellEnd"/>
+      <w:r>
+        <w:t>.</w:t>
       </w:r>
       <w:r>
         <w:t xml:space="preserve"> This is quite unexpected as the topics on motorcycles don’t usually relate or revolve around politics often.</w:t>
       </w:r>
     </w:p>
     <w:sectPr>
+      <w:footerReference w:type="default" r:id="rId12"/>
       <w:pgSz w:w="12240" w:h="15840"/>
       <w:pgMar w:top="1440" w:right="1440" w:bottom="1440" w:left="1440" w:header="720" w:footer="720" w:gutter="0"/>
       <w:cols w:space="720"/>
@@ -525,6 +652,109 @@
     </w:sectPr>
   </w:body>
 </w:document>
+</file>
+
+<file path=word/endnotes.xml><?xml version="1.0" encoding="utf-8"?>
+<w:endnotes xmlns:wpc="http://schemas.microsoft.com/office/word/2010/wordprocessingCanvas" xmlns:cx="http://schemas.microsoft.com/office/drawing/2014/chartex" xmlns:cx1="http://schemas.microsoft.com/office/drawing/2015/9/8/chartex" xmlns:cx2="http://schemas.microsoft.com/office/drawing/2015/10/21/chartex" xmlns:cx3="http://schemas.microsoft.com/office/drawing/2016/5/9/chartex" xmlns:cx4="http://schemas.microsoft.com/office/drawing/2016/5/10/chartex" xmlns:cx5="http://schemas.microsoft.com/office/drawing/2016/5/11/chartex" xmlns:cx6="http://schemas.microsoft.com/office/drawing/2016/5/12/chartex" xmlns:cx7="http://schemas.microsoft.com/office/drawing/2016/5/13/chartex" xmlns:cx8="http://schemas.microsoft.com/office/drawing/2016/5/14/chartex" xmlns:mc="http://schemas.openxmlformats.org/markup-compatibility/2006" xmlns:aink="http://schemas.microsoft.com/office/drawing/2016/ink" xmlns:am3d="http://schemas.microsoft.com/office/drawing/2017/model3d" xmlns:o="urn:schemas-microsoft-com:office:office" xmlns:oel="http://schemas.microsoft.com/office/2019/extlst" xmlns:r="http://schemas.openxmlformats.org/officeDocument/2006/relationships" xmlns:m="http://schemas.openxmlformats.org/officeDocument/2006/math" xmlns:v="urn:schemas-microsoft-com:vml" xmlns:wp14="http://schemas.microsoft.com/office/word/2010/wordprocessingDrawing" xmlns:wp="http://schemas.openxmlformats.org/drawingml/2006/wordprocessingDrawing" xmlns:w10="urn:schemas-microsoft-com:office:word" xmlns:w="http://schemas.openxmlformats.org/wordprocessingml/2006/main" xmlns:w14="http://schemas.microsoft.com/office/word/2010/wordml" xmlns:w15="http://schemas.microsoft.com/office/word/2012/wordml" xmlns:w16cex="http://schemas.microsoft.com/office/word/2018/wordml/cex" xmlns:w16cid="http://schemas.microsoft.com/office/word/2016/wordml/cid" xmlns:w16="http://schemas.microsoft.com/office/word/2018/wordml" xmlns:w16sdtdh="http://schemas.microsoft.com/office/word/2020/wordml/sdtdatahash" xmlns:w16se="http://schemas.microsoft.com/office/word/2015/wordml/symex" xmlns:wpg="http://schemas.microsoft.com/office/word/2010/wordprocessingGroup" xmlns:wpi="http://schemas.microsoft.com/office/word/2010/wordprocessingInk" xmlns:wne="http://schemas.microsoft.com/office/word/2006/wordml" xmlns:wps="http://schemas.microsoft.com/office/word/2010/wordprocessingShape" mc:Ignorable="w14 w15 w16se w16cid w16 w16cex w16sdtdh wp14">
+  <w:endnote w:type="separator" w:id="-1">
+    <w:p>
+      <w:pPr>
+        <w:spacing w:after="0" w:line="240" w:lineRule="auto"/>
+      </w:pPr>
+      <w:r>
+        <w:separator/>
+      </w:r>
+    </w:p>
+  </w:endnote>
+  <w:endnote w:type="continuationSeparator" w:id="0">
+    <w:p>
+      <w:pPr>
+        <w:spacing w:after="0" w:line="240" w:lineRule="auto"/>
+      </w:pPr>
+      <w:r>
+        <w:continuationSeparator/>
+      </w:r>
+    </w:p>
+  </w:endnote>
+</w:endnotes>
+</file>
+
+<file path=word/footer1.xml><?xml version="1.0" encoding="utf-8"?>
+<w:ftr xmlns:wpc="http://schemas.microsoft.com/office/word/2010/wordprocessingCanvas" xmlns:cx="http://schemas.microsoft.com/office/drawing/2014/chartex" xmlns:cx1="http://schemas.microsoft.com/office/drawing/2015/9/8/chartex" xmlns:cx2="http://schemas.microsoft.com/office/drawing/2015/10/21/chartex" xmlns:cx3="http://schemas.microsoft.com/office/drawing/2016/5/9/chartex" xmlns:cx4="http://schemas.microsoft.com/office/drawing/2016/5/10/chartex" xmlns:cx5="http://schemas.microsoft.com/office/drawing/2016/5/11/chartex" xmlns:cx6="http://schemas.microsoft.com/office/drawing/2016/5/12/chartex" xmlns:cx7="http://schemas.microsoft.com/office/drawing/2016/5/13/chartex" xmlns:cx8="http://schemas.microsoft.com/office/drawing/2016/5/14/chartex" xmlns:mc="http://schemas.openxmlformats.org/markup-compatibility/2006" xmlns:aink="http://schemas.microsoft.com/office/drawing/2016/ink" xmlns:am3d="http://schemas.microsoft.com/office/drawing/2017/model3d" xmlns:o="urn:schemas-microsoft-com:office:office" xmlns:oel="http://schemas.microsoft.com/office/2019/extlst" xmlns:r="http://schemas.openxmlformats.org/officeDocument/2006/relationships" xmlns:m="http://schemas.openxmlformats.org/officeDocument/2006/math" xmlns:v="urn:schemas-microsoft-com:vml" xmlns:wp14="http://schemas.microsoft.com/office/word/2010/wordprocessingDrawing" xmlns:wp="http://schemas.openxmlformats.org/drawingml/2006/wordprocessingDrawing" xmlns:w10="urn:schemas-microsoft-com:office:word" xmlns:w="http://schemas.openxmlformats.org/wordprocessingml/2006/main" xmlns:w14="http://schemas.microsoft.com/office/word/2010/wordml" xmlns:w15="http://schemas.microsoft.com/office/word/2012/wordml" xmlns:w16cex="http://schemas.microsoft.com/office/word/2018/wordml/cex" xmlns:w16cid="http://schemas.microsoft.com/office/word/2016/wordml/cid" xmlns:w16="http://schemas.microsoft.com/office/word/2018/wordml" xmlns:w16sdtdh="http://schemas.microsoft.com/office/word/2020/wordml/sdtdatahash" xmlns:w16se="http://schemas.microsoft.com/office/word/2015/wordml/symex" xmlns:wpg="http://schemas.microsoft.com/office/word/2010/wordprocessingGroup" xmlns:wpi="http://schemas.microsoft.com/office/word/2010/wordprocessingInk" xmlns:wne="http://schemas.microsoft.com/office/word/2006/wordml" xmlns:wps="http://schemas.microsoft.com/office/word/2010/wordprocessingShape" mc:Ignorable="w14 w15 w16se w16cid w16 w16cex w16sdtdh wp14">
+  <w:sdt>
+    <w:sdtPr>
+      <w:id w:val="1594512344"/>
+      <w:docPartObj>
+        <w:docPartGallery w:val="Page Numbers (Bottom of Page)"/>
+        <w:docPartUnique/>
+      </w:docPartObj>
+    </w:sdtPr>
+    <w:sdtEndPr>
+      <w:rPr>
+        <w:noProof/>
+      </w:rPr>
+    </w:sdtEndPr>
+    <w:sdtContent>
+      <w:p>
+        <w:pPr>
+          <w:pStyle w:val="Footer"/>
+          <w:jc w:val="right"/>
+        </w:pPr>
+        <w:r>
+          <w:fldChar w:fldCharType="begin"/>
+        </w:r>
+        <w:r>
+          <w:instrText xml:space="preserve"> PAGE   \* MERGEFORMAT </w:instrText>
+        </w:r>
+        <w:r>
+          <w:fldChar w:fldCharType="separate"/>
+        </w:r>
+        <w:r>
+          <w:rPr>
+            <w:noProof/>
+          </w:rPr>
+          <w:t>2</w:t>
+        </w:r>
+        <w:r>
+          <w:rPr>
+            <w:noProof/>
+          </w:rPr>
+          <w:fldChar w:fldCharType="end"/>
+        </w:r>
+      </w:p>
+    </w:sdtContent>
+  </w:sdt>
+  <w:p>
+    <w:pPr>
+      <w:pStyle w:val="Footer"/>
+    </w:pPr>
+  </w:p>
+</w:ftr>
+</file>
+
+<file path=word/footnotes.xml><?xml version="1.0" encoding="utf-8"?>
+<w:footnotes xmlns:wpc="http://schemas.microsoft.com/office/word/2010/wordprocessingCanvas" xmlns:cx="http://schemas.microsoft.com/office/drawing/2014/chartex" xmlns:cx1="http://schemas.microsoft.com/office/drawing/2015/9/8/chartex" xmlns:cx2="http://schemas.microsoft.com/office/drawing/2015/10/21/chartex" xmlns:cx3="http://schemas.microsoft.com/office/drawing/2016/5/9/chartex" xmlns:cx4="http://schemas.microsoft.com/office/drawing/2016/5/10/chartex" xmlns:cx5="http://schemas.microsoft.com/office/drawing/2016/5/11/chartex" xmlns:cx6="http://schemas.microsoft.com/office/drawing/2016/5/12/chartex" xmlns:cx7="http://schemas.microsoft.com/office/drawing/2016/5/13/chartex" xmlns:cx8="http://schemas.microsoft.com/office/drawing/2016/5/14/chartex" xmlns:mc="http://schemas.openxmlformats.org/markup-compatibility/2006" xmlns:aink="http://schemas.microsoft.com/office/drawing/2016/ink" xmlns:am3d="http://schemas.microsoft.com/office/drawing/2017/model3d" xmlns:o="urn:schemas-microsoft-com:office:office" xmlns:oel="http://schemas.microsoft.com/office/2019/extlst" xmlns:r="http://schemas.openxmlformats.org/officeDocument/2006/relationships" xmlns:m="http://schemas.openxmlformats.org/officeDocument/2006/math" xmlns:v="urn:schemas-microsoft-com:vml" xmlns:wp14="http://schemas.microsoft.com/office/word/2010/wordprocessingDrawing" xmlns:wp="http://schemas.openxmlformats.org/drawingml/2006/wordprocessingDrawing" xmlns:w10="urn:schemas-microsoft-com:office:word" xmlns:w="http://schemas.openxmlformats.org/wordprocessingml/2006/main" xmlns:w14="http://schemas.microsoft.com/office/word/2010/wordml" xmlns:w15="http://schemas.microsoft.com/office/word/2012/wordml" xmlns:w16cex="http://schemas.microsoft.com/office/word/2018/wordml/cex" xmlns:w16cid="http://schemas.microsoft.com/office/word/2016/wordml/cid" xmlns:w16="http://schemas.microsoft.com/office/word/2018/wordml" xmlns:w16sdtdh="http://schemas.microsoft.com/office/word/2020/wordml/sdtdatahash" xmlns:w16se="http://schemas.microsoft.com/office/word/2015/wordml/symex" xmlns:wpg="http://schemas.microsoft.com/office/word/2010/wordprocessingGroup" xmlns:wpi="http://schemas.microsoft.com/office/word/2010/wordprocessingInk" xmlns:wne="http://schemas.microsoft.com/office/word/2006/wordml" xmlns:wps="http://schemas.microsoft.com/office/word/2010/wordprocessingShape" mc:Ignorable="w14 w15 w16se w16cid w16 w16cex w16sdtdh wp14">
+  <w:footnote w:type="separator" w:id="-1">
+    <w:p>
+      <w:pPr>
+        <w:spacing w:after="0" w:line="240" w:lineRule="auto"/>
+      </w:pPr>
+      <w:r>
+        <w:separator/>
+      </w:r>
+    </w:p>
+  </w:footnote>
+  <w:footnote w:type="continuationSeparator" w:id="0">
+    <w:p>
+      <w:pPr>
+        <w:spacing w:after="0" w:line="240" w:lineRule="auto"/>
+      </w:pPr>
+      <w:r>
+        <w:continuationSeparator/>
+      </w:r>
+    </w:p>
+  </w:footnote>
+</w:footnotes>
 </file>
 
 <file path=word/numbering.xml><?xml version="1.0" encoding="utf-8"?>
@@ -1078,7 +1308,6 @@
     <w:basedOn w:val="Normal"/>
     <w:next w:val="Normal"/>
     <w:uiPriority w:val="35"/>
-    <w:semiHidden/>
     <w:unhideWhenUsed/>
     <w:qFormat/>
     <w:rsid w:val="00921BA0"/>
@@ -1092,6 +1321,50 @@
       <w:sz w:val="18"/>
       <w:szCs w:val="18"/>
     </w:rPr>
+  </w:style>
+  <w:style w:type="paragraph" w:styleId="Header">
+    <w:name w:val="header"/>
+    <w:basedOn w:val="Normal"/>
+    <w:link w:val="HeaderChar"/>
+    <w:uiPriority w:val="99"/>
+    <w:unhideWhenUsed/>
+    <w:rsid w:val="000567BC"/>
+    <w:pPr>
+      <w:tabs>
+        <w:tab w:val="center" w:pos="4680"/>
+        <w:tab w:val="right" w:pos="9360"/>
+      </w:tabs>
+      <w:spacing w:after="0" w:line="240" w:lineRule="auto"/>
+    </w:pPr>
+  </w:style>
+  <w:style w:type="character" w:customStyle="1" w:styleId="HeaderChar">
+    <w:name w:val="Header Char"/>
+    <w:basedOn w:val="DefaultParagraphFont"/>
+    <w:link w:val="Header"/>
+    <w:uiPriority w:val="99"/>
+    <w:rsid w:val="000567BC"/>
+  </w:style>
+  <w:style w:type="paragraph" w:styleId="Footer">
+    <w:name w:val="footer"/>
+    <w:basedOn w:val="Normal"/>
+    <w:link w:val="FooterChar"/>
+    <w:uiPriority w:val="99"/>
+    <w:unhideWhenUsed/>
+    <w:rsid w:val="000567BC"/>
+    <w:pPr>
+      <w:tabs>
+        <w:tab w:val="center" w:pos="4680"/>
+        <w:tab w:val="right" w:pos="9360"/>
+      </w:tabs>
+      <w:spacing w:after="0" w:line="240" w:lineRule="auto"/>
+    </w:pPr>
+  </w:style>
+  <w:style w:type="character" w:customStyle="1" w:styleId="FooterChar">
+    <w:name w:val="Footer Char"/>
+    <w:basedOn w:val="DefaultParagraphFont"/>
+    <w:link w:val="Footer"/>
+    <w:uiPriority w:val="99"/>
+    <w:rsid w:val="000567BC"/>
   </w:style>
 </w:styles>
 </file>

</xml_diff>